<commit_message>
Edit Sidebar Menu Some List
</commit_message>
<xml_diff>
--- a/ProjectDoc/About CRM 2.docx
+++ b/ProjectDoc/About CRM 2.docx
@@ -168,6 +168,7 @@
         </w:rPr>
         <w:t xml:space="preserve"> </w:t>
       </w:r>
+      <w:proofErr w:type="gramStart"/>
       <w:r>
         <w:rPr>
           <w:rFonts w:ascii="Nirmala UI" w:eastAsia="Times New Roman" w:hAnsi="Nirmala UI" w:cs="Nirmala UI" w:hint="cs"/>
@@ -193,7 +194,21 @@
           <w:bdr w:val="none" w:sz="0" w:space="0" w:color="auto" w:frame="1"/>
           <w:lang w:bidi="bn-IN"/>
         </w:rPr>
-        <w:t>?- Types of CRM Software in Bangla</w:t>
+        <w:t>?-</w:t>
+      </w:r>
+      <w:proofErr w:type="gramEnd"/>
+      <w:r>
+        <w:rPr>
+          <w:rFonts w:ascii="Georgia" w:eastAsia="Times New Roman" w:hAnsi="Georgia" w:cs="Times New Roman" w:hint="cs"/>
+          <w:b/>
+          <w:bCs/>
+          <w:color w:val="000000"/>
+          <w:sz w:val="48"/>
+          <w:szCs w:val="48"/>
+          <w:bdr w:val="none" w:sz="0" w:space="0" w:color="auto" w:frame="1"/>
+          <w:lang w:bidi="bn-IN"/>
+        </w:rPr>
+        <w:t xml:space="preserve"> Types of CRM Software in Bangla</w:t>
       </w:r>
     </w:p>
     <w:p>
@@ -946,6 +961,7 @@
         </w:rPr>
         <w:t xml:space="preserve"> </w:t>
       </w:r>
+      <w:proofErr w:type="spellStart"/>
       <w:r>
         <w:rPr>
           <w:rFonts w:ascii="Georgia" w:eastAsia="Times New Roman" w:hAnsi="Georgia" w:cs="Times New Roman" w:hint="cs"/>
@@ -954,7 +970,18 @@
           <w:bdr w:val="none" w:sz="0" w:space="0" w:color="auto" w:frame="1"/>
           <w:lang w:bidi="bn-IN"/>
         </w:rPr>
-        <w:t xml:space="preserve">Managment </w:t>
+        <w:t>Managment</w:t>
+      </w:r>
+      <w:proofErr w:type="spellEnd"/>
+      <w:r>
+        <w:rPr>
+          <w:rFonts w:ascii="Georgia" w:eastAsia="Times New Roman" w:hAnsi="Georgia" w:cs="Times New Roman" w:hint="cs"/>
+          <w:sz w:val="27"/>
+          <w:szCs w:val="27"/>
+          <w:bdr w:val="none" w:sz="0" w:space="0" w:color="auto" w:frame="1"/>
+          <w:lang w:bidi="bn-IN"/>
+        </w:rPr>
+        <w:t xml:space="preserve"> </w:t>
       </w:r>
       <w:r>
         <w:rPr>
@@ -1427,6 +1454,7 @@
         </w:rPr>
         <w:t xml:space="preserve"> </w:t>
       </w:r>
+      <w:proofErr w:type="gramStart"/>
       <w:r>
         <w:rPr>
           <w:rFonts w:ascii="Nirmala UI" w:eastAsia="Times New Roman" w:hAnsi="Nirmala UI" w:cs="Nirmala UI" w:hint="cs"/>
@@ -1459,6 +1487,7 @@
         </w:rPr>
         <w:t>ফোন</w:t>
       </w:r>
+      <w:proofErr w:type="gramEnd"/>
       <w:r>
         <w:rPr>
           <w:rFonts w:ascii="Georgia" w:eastAsia="Times New Roman" w:hAnsi="Georgia" w:cs="Vrinda" w:hint="cs"/>
@@ -3875,6 +3904,7 @@
         </w:rPr>
         <w:t xml:space="preserve"> </w:t>
       </w:r>
+      <w:proofErr w:type="spellStart"/>
       <w:r>
         <w:rPr>
           <w:rFonts w:ascii="Georgia" w:eastAsia="Times New Roman" w:hAnsi="Georgia" w:cs="Times New Roman" w:hint="cs"/>
@@ -3883,7 +3913,18 @@
           <w:bdr w:val="none" w:sz="0" w:space="0" w:color="auto" w:frame="1"/>
           <w:lang w:bidi="bn-IN"/>
         </w:rPr>
-        <w:t xml:space="preserve">sms </w:t>
+        <w:t>sms</w:t>
+      </w:r>
+      <w:proofErr w:type="spellEnd"/>
+      <w:r>
+        <w:rPr>
+          <w:rFonts w:ascii="Georgia" w:eastAsia="Times New Roman" w:hAnsi="Georgia" w:cs="Times New Roman" w:hint="cs"/>
+          <w:sz w:val="27"/>
+          <w:szCs w:val="27"/>
+          <w:bdr w:val="none" w:sz="0" w:space="0" w:color="auto" w:frame="1"/>
+          <w:lang w:bidi="bn-IN"/>
+        </w:rPr>
+        <w:t xml:space="preserve"> </w:t>
       </w:r>
       <w:r>
         <w:rPr>
@@ -4826,7 +4867,29 @@
           <w:bdr w:val="none" w:sz="0" w:space="0" w:color="auto" w:frame="1"/>
           <w:lang w:bidi="bn-IN"/>
         </w:rPr>
-        <w:t xml:space="preserve">Customer Servicce): </w:t>
+        <w:t xml:space="preserve">Customer </w:t>
+      </w:r>
+      <w:proofErr w:type="spellStart"/>
+      <w:r>
+        <w:rPr>
+          <w:rFonts w:ascii="Georgia" w:eastAsia="Times New Roman" w:hAnsi="Georgia" w:cs="Times New Roman" w:hint="cs"/>
+          <w:sz w:val="27"/>
+          <w:szCs w:val="27"/>
+          <w:bdr w:val="none" w:sz="0" w:space="0" w:color="auto" w:frame="1"/>
+          <w:lang w:bidi="bn-IN"/>
+        </w:rPr>
+        <w:t>Servicce</w:t>
+      </w:r>
+      <w:proofErr w:type="spellEnd"/>
+      <w:r>
+        <w:rPr>
+          <w:rFonts w:ascii="Georgia" w:eastAsia="Times New Roman" w:hAnsi="Georgia" w:cs="Times New Roman" w:hint="cs"/>
+          <w:sz w:val="27"/>
+          <w:szCs w:val="27"/>
+          <w:bdr w:val="none" w:sz="0" w:space="0" w:color="auto" w:frame="1"/>
+          <w:lang w:bidi="bn-IN"/>
+        </w:rPr>
+        <w:t xml:space="preserve">): </w:t>
       </w:r>
       <w:r>
         <w:rPr>
@@ -7431,6 +7494,7 @@
         </w:rPr>
         <w:t xml:space="preserve"> </w:t>
       </w:r>
+      <w:proofErr w:type="gramStart"/>
       <w:r>
         <w:rPr>
           <w:rFonts w:ascii="Nirmala UI" w:eastAsia="Times New Roman" w:hAnsi="Nirmala UI" w:cs="Nirmala UI" w:hint="cs"/>
@@ -7459,6 +7523,7 @@
         </w:rPr>
         <w:t xml:space="preserve"> )</w:t>
       </w:r>
+      <w:proofErr w:type="gramEnd"/>
       <w:r>
         <w:rPr>
           <w:rFonts w:ascii="Georgia" w:eastAsia="Times New Roman" w:hAnsi="Georgia" w:cs="Times New Roman" w:hint="cs"/>
@@ -7626,6 +7691,7 @@
         </w:rPr>
         <w:t xml:space="preserve"> </w:t>
       </w:r>
+      <w:proofErr w:type="spellStart"/>
       <w:r>
         <w:rPr>
           <w:rFonts w:ascii="Georgia" w:eastAsia="Times New Roman" w:hAnsi="Georgia" w:cs="Times New Roman" w:hint="cs"/>
@@ -7634,7 +7700,18 @@
           <w:bdr w:val="none" w:sz="0" w:space="0" w:color="auto" w:frame="1"/>
           <w:lang w:bidi="bn-IN"/>
         </w:rPr>
-        <w:t xml:space="preserve">analyse </w:t>
+        <w:t>analyse</w:t>
+      </w:r>
+      <w:proofErr w:type="spellEnd"/>
+      <w:r>
+        <w:rPr>
+          <w:rFonts w:ascii="Georgia" w:eastAsia="Times New Roman" w:hAnsi="Georgia" w:cs="Times New Roman" w:hint="cs"/>
+          <w:sz w:val="27"/>
+          <w:szCs w:val="27"/>
+          <w:bdr w:val="none" w:sz="0" w:space="0" w:color="auto" w:frame="1"/>
+          <w:lang w:bidi="bn-IN"/>
+        </w:rPr>
+        <w:t xml:space="preserve"> </w:t>
       </w:r>
       <w:r>
         <w:rPr>
@@ -7988,6 +8065,7 @@
         </w:rPr>
         <w:t xml:space="preserve"> </w:t>
       </w:r>
+      <w:proofErr w:type="gramStart"/>
       <w:r>
         <w:rPr>
           <w:rFonts w:ascii="Nirmala UI" w:eastAsia="Times New Roman" w:hAnsi="Nirmala UI" w:cs="Nirmala UI" w:hint="cs"/>
@@ -8020,6 +8098,7 @@
         </w:rPr>
         <w:t>মার্কেটিং</w:t>
       </w:r>
+      <w:proofErr w:type="gramEnd"/>
       <w:r>
         <w:rPr>
           <w:rFonts w:ascii="Georgia" w:eastAsia="Times New Roman" w:hAnsi="Georgia" w:cs="Vrinda" w:hint="cs"/>
@@ -8371,7 +8450,29 @@
           <w:lang w:bidi="bn-IN"/>
         </w:rPr>
         <w:lastRenderedPageBreak/>
-        <w:t xml:space="preserve">Customer Behavior Analysis : </w:t>
+        <w:t xml:space="preserve">Customer Behavior </w:t>
+      </w:r>
+      <w:proofErr w:type="gramStart"/>
+      <w:r>
+        <w:rPr>
+          <w:rFonts w:ascii="Georgia" w:eastAsia="Times New Roman" w:hAnsi="Georgia" w:cs="Times New Roman" w:hint="cs"/>
+          <w:sz w:val="27"/>
+          <w:szCs w:val="27"/>
+          <w:bdr w:val="none" w:sz="0" w:space="0" w:color="auto" w:frame="1"/>
+          <w:lang w:bidi="bn-IN"/>
+        </w:rPr>
+        <w:t>Analysis :</w:t>
+      </w:r>
+      <w:proofErr w:type="gramEnd"/>
+      <w:r>
+        <w:rPr>
+          <w:rFonts w:ascii="Georgia" w:eastAsia="Times New Roman" w:hAnsi="Georgia" w:cs="Times New Roman" w:hint="cs"/>
+          <w:sz w:val="27"/>
+          <w:szCs w:val="27"/>
+          <w:bdr w:val="none" w:sz="0" w:space="0" w:color="auto" w:frame="1"/>
+          <w:lang w:bidi="bn-IN"/>
+        </w:rPr>
+        <w:t xml:space="preserve"> </w:t>
       </w:r>
       <w:r>
         <w:rPr>
@@ -10469,6 +10570,7 @@
         </w:rPr>
         <w:t xml:space="preserve">: </w:t>
       </w:r>
+      <w:proofErr w:type="spellStart"/>
       <w:r>
         <w:rPr>
           <w:rFonts w:ascii="Georgia" w:eastAsia="Times New Roman" w:hAnsi="Georgia" w:cs="Times New Roman" w:hint="cs"/>
@@ -10477,7 +10579,18 @@
           <w:bdr w:val="none" w:sz="0" w:space="0" w:color="auto" w:frame="1"/>
           <w:lang w:bidi="bn-IN"/>
         </w:rPr>
-        <w:t>Zoho Analytics</w:t>
+        <w:t>Zoho</w:t>
+      </w:r>
+      <w:proofErr w:type="spellEnd"/>
+      <w:r>
+        <w:rPr>
+          <w:rFonts w:ascii="Georgia" w:eastAsia="Times New Roman" w:hAnsi="Georgia" w:cs="Times New Roman" w:hint="cs"/>
+          <w:sz w:val="27"/>
+          <w:szCs w:val="27"/>
+          <w:bdr w:val="none" w:sz="0" w:space="0" w:color="auto" w:frame="1"/>
+          <w:lang w:bidi="bn-IN"/>
+        </w:rPr>
+        <w:t xml:space="preserve"> Analytics</w:t>
       </w:r>
     </w:p>
     <w:p>
@@ -12228,6 +12341,7 @@
         </w:rPr>
         <w:t xml:space="preserve"> </w:t>
       </w:r>
+      <w:proofErr w:type="gramStart"/>
       <w:r>
         <w:rPr>
           <w:rFonts w:ascii="Nirmala UI" w:eastAsia="Times New Roman" w:hAnsi="Nirmala UI" w:cs="Nirmala UI" w:hint="cs"/>
@@ -12256,6 +12370,7 @@
         </w:rPr>
         <w:t xml:space="preserve"> :</w:t>
       </w:r>
+      <w:proofErr w:type="gramEnd"/>
     </w:p>
     <w:p>
       <w:pPr>
@@ -12388,6 +12503,7 @@
         </w:rPr>
         <w:t xml:space="preserve"> </w:t>
       </w:r>
+      <w:proofErr w:type="gramStart"/>
       <w:r>
         <w:rPr>
           <w:rFonts w:ascii="Nirmala UI" w:eastAsia="Times New Roman" w:hAnsi="Nirmala UI" w:cs="Nirmala UI" w:hint="cs"/>
@@ -12420,6 +12536,7 @@
         </w:rPr>
         <w:t>তাদের</w:t>
       </w:r>
+      <w:proofErr w:type="gramEnd"/>
       <w:r>
         <w:rPr>
           <w:rFonts w:ascii="Georgia" w:eastAsia="Times New Roman" w:hAnsi="Georgia" w:cs="Vrinda" w:hint="cs"/>
@@ -13382,6 +13499,7 @@
         </w:rPr>
         <w:t xml:space="preserve"> </w:t>
       </w:r>
+      <w:proofErr w:type="gramStart"/>
       <w:r>
         <w:rPr>
           <w:rFonts w:ascii="Nirmala UI" w:eastAsia="Times New Roman" w:hAnsi="Nirmala UI" w:cs="Nirmala UI" w:hint="cs"/>
@@ -13410,6 +13528,7 @@
         </w:rPr>
         <w:t xml:space="preserve"> :</w:t>
       </w:r>
+      <w:proofErr w:type="gramEnd"/>
     </w:p>
     <w:p>
       <w:pPr>
@@ -14179,6 +14298,7 @@
         </w:rPr>
         <w:t xml:space="preserve"> </w:t>
       </w:r>
+      <w:proofErr w:type="gramStart"/>
       <w:r>
         <w:rPr>
           <w:rFonts w:ascii="Nirmala UI" w:eastAsia="Times New Roman" w:hAnsi="Nirmala UI" w:cs="Nirmala UI" w:hint="cs"/>
@@ -14220,6 +14340,7 @@
         </w:rPr>
         <w:t>উন্নত</w:t>
       </w:r>
+      <w:proofErr w:type="gramEnd"/>
       <w:r>
         <w:rPr>
           <w:rFonts w:ascii="Georgia" w:eastAsia="Times New Roman" w:hAnsi="Georgia" w:cs="Vrinda" w:hint="cs"/>
@@ -16129,6 +16250,7 @@
         </w:rPr>
         <w:t xml:space="preserve">, </w:t>
       </w:r>
+      <w:proofErr w:type="gramStart"/>
       <w:r>
         <w:rPr>
           <w:rFonts w:ascii="Nirmala UI" w:eastAsia="Times New Roman" w:hAnsi="Nirmala UI" w:cs="Nirmala UI" w:hint="cs"/>
@@ -16159,7 +16281,18 @@
           <w:bdr w:val="none" w:sz="0" w:space="0" w:color="auto" w:frame="1"/>
           <w:lang w:bidi="bn-IN"/>
         </w:rPr>
-        <w:t xml:space="preserve">, </w:t>
+        <w:t>,</w:t>
+      </w:r>
+      <w:proofErr w:type="gramEnd"/>
+      <w:r>
+        <w:rPr>
+          <w:rFonts w:ascii="Georgia" w:eastAsia="Times New Roman" w:hAnsi="Georgia" w:cs="Times New Roman" w:hint="cs"/>
+          <w:sz w:val="27"/>
+          <w:szCs w:val="27"/>
+          <w:bdr w:val="none" w:sz="0" w:space="0" w:color="auto" w:frame="1"/>
+          <w:lang w:bidi="bn-IN"/>
+        </w:rPr>
+        <w:t xml:space="preserve"> </w:t>
       </w:r>
       <w:r>
         <w:rPr>
@@ -17022,6 +17155,7 @@
         </w:rPr>
         <w:t xml:space="preserve"> </w:t>
       </w:r>
+      <w:proofErr w:type="gramStart"/>
       <w:r>
         <w:rPr>
           <w:rFonts w:ascii="Nirmala UI" w:eastAsia="Times New Roman" w:hAnsi="Nirmala UI" w:cs="Nirmala UI" w:hint="cs"/>
@@ -17042,7 +17176,19 @@
           <w:cs/>
           <w:lang w:bidi="bn-IN"/>
         </w:rPr>
-        <w:t xml:space="preserve"> : </w:t>
+        <w:t xml:space="preserve"> :</w:t>
+      </w:r>
+      <w:proofErr w:type="gramEnd"/>
+      <w:r>
+        <w:rPr>
+          <w:rFonts w:ascii="Georgia" w:eastAsia="Times New Roman" w:hAnsi="Georgia" w:cs="Vrinda" w:hint="cs"/>
+          <w:sz w:val="27"/>
+          <w:szCs w:val="27"/>
+          <w:bdr w:val="none" w:sz="0" w:space="0" w:color="auto" w:frame="1"/>
+          <w:cs/>
+          <w:lang w:bidi="bn-IN"/>
+        </w:rPr>
+        <w:t xml:space="preserve"> </w:t>
       </w:r>
       <w:r>
         <w:rPr>
@@ -17586,6 +17732,7 @@
           <w:szCs w:val="24"/>
         </w:rPr>
       </w:pPr>
+      <w:proofErr w:type="spellStart"/>
       <w:r>
         <w:rPr>
           <w:rFonts w:ascii="Georgia" w:eastAsia="Times New Roman" w:hAnsi="Georgia" w:cs="Times New Roman"/>
@@ -17594,7 +17741,17 @@
           <w:bdr w:val="none" w:sz="0" w:space="0" w:color="auto" w:frame="1"/>
         </w:rPr>
         <w:lastRenderedPageBreak/>
-        <w:t>Zoho CRM</w:t>
+        <w:t>Zoho</w:t>
+      </w:r>
+      <w:proofErr w:type="spellEnd"/>
+      <w:r>
+        <w:rPr>
+          <w:rFonts w:ascii="Georgia" w:eastAsia="Times New Roman" w:hAnsi="Georgia" w:cs="Times New Roman"/>
+          <w:sz w:val="27"/>
+          <w:szCs w:val="27"/>
+          <w:bdr w:val="none" w:sz="0" w:space="0" w:color="auto" w:frame="1"/>
+        </w:rPr>
+        <w:t xml:space="preserve"> CRM</w:t>
       </w:r>
     </w:p>
     <w:p>
@@ -17647,7 +17804,27 @@
           <w:szCs w:val="27"/>
           <w:bdr w:val="none" w:sz="0" w:space="0" w:color="auto" w:frame="1"/>
         </w:rPr>
-        <w:t>     Oracle Saleds Cloud</w:t>
+        <w:t xml:space="preserve">     Oracle </w:t>
+      </w:r>
+      <w:proofErr w:type="spellStart"/>
+      <w:r>
+        <w:rPr>
+          <w:rFonts w:ascii="Georgia" w:eastAsia="Times New Roman" w:hAnsi="Georgia" w:cs="Times New Roman"/>
+          <w:sz w:val="27"/>
+          <w:szCs w:val="27"/>
+          <w:bdr w:val="none" w:sz="0" w:space="0" w:color="auto" w:frame="1"/>
+        </w:rPr>
+        <w:t>Saleds</w:t>
+      </w:r>
+      <w:proofErr w:type="spellEnd"/>
+      <w:r>
+        <w:rPr>
+          <w:rFonts w:ascii="Georgia" w:eastAsia="Times New Roman" w:hAnsi="Georgia" w:cs="Times New Roman"/>
+          <w:sz w:val="27"/>
+          <w:szCs w:val="27"/>
+          <w:bdr w:val="none" w:sz="0" w:space="0" w:color="auto" w:frame="1"/>
+        </w:rPr>
+        <w:t xml:space="preserve"> Cloud</w:t>
       </w:r>
     </w:p>
     <w:p>
@@ -18593,6 +18770,7 @@
         </w:rPr>
         <w:t xml:space="preserve"> </w:t>
       </w:r>
+      <w:proofErr w:type="gramStart"/>
       <w:r>
         <w:rPr>
           <w:rFonts w:ascii="Nirmala UI" w:eastAsia="Times New Roman" w:hAnsi="Nirmala UI" w:cs="Nirmala UI" w:hint="cs"/>
@@ -18614,7 +18792,19 @@
           <w:bdr w:val="none" w:sz="0" w:space="0" w:color="auto" w:frame="1"/>
           <w:lang w:bidi="bn-IN"/>
         </w:rPr>
-        <w:t>?- How Does CRM Work </w:t>
+        <w:t>?-</w:t>
+      </w:r>
+      <w:proofErr w:type="gramEnd"/>
+      <w:r>
+        <w:rPr>
+          <w:rFonts w:ascii="Georgia" w:eastAsia="Times New Roman" w:hAnsi="Georgia" w:cs="Times New Roman" w:hint="cs"/>
+          <w:color w:val="000000"/>
+          <w:sz w:val="48"/>
+          <w:szCs w:val="48"/>
+          <w:bdr w:val="none" w:sz="0" w:space="0" w:color="auto" w:frame="1"/>
+          <w:lang w:bidi="bn-IN"/>
+        </w:rPr>
+        <w:t xml:space="preserve"> How Does CRM Work </w:t>
       </w:r>
     </w:p>
     <w:p>
@@ -23336,7 +23526,31 @@
           <w:bdr w:val="none" w:sz="0" w:space="0" w:color="auto" w:frame="1"/>
           <w:lang w:bidi="hi-IN"/>
         </w:rPr>
-        <w:t>What is CRM Deta?</w:t>
+        <w:t xml:space="preserve">What is CRM </w:t>
+      </w:r>
+      <w:proofErr w:type="spellStart"/>
+      <w:r>
+        <w:rPr>
+          <w:rFonts w:ascii="Georgia" w:eastAsia="Times New Roman" w:hAnsi="Georgia" w:cs="Times New Roman" w:hint="cs"/>
+          <w:color w:val="000000"/>
+          <w:sz w:val="48"/>
+          <w:szCs w:val="48"/>
+          <w:bdr w:val="none" w:sz="0" w:space="0" w:color="auto" w:frame="1"/>
+          <w:lang w:bidi="hi-IN"/>
+        </w:rPr>
+        <w:t>Deta</w:t>
+      </w:r>
+      <w:proofErr w:type="spellEnd"/>
+      <w:r>
+        <w:rPr>
+          <w:rFonts w:ascii="Georgia" w:eastAsia="Times New Roman" w:hAnsi="Georgia" w:cs="Times New Roman" w:hint="cs"/>
+          <w:color w:val="000000"/>
+          <w:sz w:val="48"/>
+          <w:szCs w:val="48"/>
+          <w:bdr w:val="none" w:sz="0" w:space="0" w:color="auto" w:frame="1"/>
+          <w:lang w:bidi="hi-IN"/>
+        </w:rPr>
+        <w:t>?</w:t>
       </w:r>
     </w:p>
     <w:p>
@@ -26991,19 +27205,7 @@
           <w:cs/>
           <w:lang w:bidi="bn-IN"/>
         </w:rPr>
-        <w:t>ভারতের</w:t>
-      </w:r>
-      <w:r>
-        <w:rPr>
-          <w:rFonts w:ascii="Georgia" w:eastAsia="Times New Roman" w:hAnsi="Georgia" w:cs="Vrinda" w:hint="cs"/>
-          <w:color w:val="000000"/>
-          <w:sz w:val="48"/>
-          <w:szCs w:val="48"/>
-          <w:bdr w:val="none" w:sz="0" w:space="0" w:color="auto" w:frame="1"/>
-          <w:cs/>
-          <w:lang w:bidi="bn-IN"/>
-        </w:rPr>
-        <w:t xml:space="preserve"> </w:t>
+        <w:t xml:space="preserve">7 সিস্টারর্সের </w:t>
       </w:r>
       <w:r>
         <w:rPr>
@@ -27181,7 +27383,31 @@
           <w:bdr w:val="none" w:sz="0" w:space="0" w:color="auto" w:frame="1"/>
           <w:lang w:bidi="bn-IN"/>
         </w:rPr>
-        <w:t>? -Indian CRM Software Example </w:t>
+        <w:t>? -</w:t>
+      </w:r>
+      <w:r>
+        <w:rPr>
+          <w:rFonts w:ascii="Georgia" w:eastAsia="Times New Roman" w:hAnsi="Georgia" w:cs="Times New Roman"/>
+          <w:color w:val="000000"/>
+          <w:sz w:val="48"/>
+          <w:szCs w:val="48"/>
+          <w:bdr w:val="none" w:sz="0" w:space="0" w:color="auto" w:frame="1"/>
+          <w:lang w:bidi="bn-IN"/>
+        </w:rPr>
+        <w:t>7 Sisters</w:t>
+      </w:r>
+      <w:bookmarkStart w:id="0" w:name="_GoBack"/>
+      <w:bookmarkEnd w:id="0"/>
+      <w:r>
+        <w:rPr>
+          <w:rFonts w:ascii="Georgia" w:eastAsia="Times New Roman" w:hAnsi="Georgia" w:cs="Times New Roman" w:hint="cs"/>
+          <w:color w:val="000000"/>
+          <w:sz w:val="48"/>
+          <w:szCs w:val="48"/>
+          <w:bdr w:val="none" w:sz="0" w:space="0" w:color="auto" w:frame="1"/>
+          <w:lang w:bidi="bn-IN"/>
+        </w:rPr>
+        <w:t xml:space="preserve"> CRM Software Example </w:t>
       </w:r>
     </w:p>
     <w:p>
@@ -27496,6 +27722,7 @@
           <w:szCs w:val="24"/>
         </w:rPr>
       </w:pPr>
+      <w:proofErr w:type="spellStart"/>
       <w:r>
         <w:rPr>
           <w:rFonts w:ascii="Georgia" w:eastAsia="Times New Roman" w:hAnsi="Georgia" w:cs="Times New Roman"/>
@@ -27506,6 +27733,7 @@
         <w:lastRenderedPageBreak/>
         <w:t>Freshsales</w:t>
       </w:r>
+      <w:proofErr w:type="spellEnd"/>
     </w:p>
     <w:p>
       <w:pPr>
@@ -27592,6 +27820,7 @@
           <w:szCs w:val="24"/>
         </w:rPr>
       </w:pPr>
+      <w:proofErr w:type="spellStart"/>
       <w:r>
         <w:rPr>
           <w:rFonts w:ascii="Georgia" w:eastAsia="Times New Roman" w:hAnsi="Georgia" w:cs="Times New Roman"/>
@@ -27599,7 +27828,17 @@
           <w:szCs w:val="27"/>
           <w:bdr w:val="none" w:sz="0" w:space="0" w:color="auto" w:frame="1"/>
         </w:rPr>
-        <w:t>Zoho CRM</w:t>
+        <w:t>Zoho</w:t>
+      </w:r>
+      <w:proofErr w:type="spellEnd"/>
+      <w:r>
+        <w:rPr>
+          <w:rFonts w:ascii="Georgia" w:eastAsia="Times New Roman" w:hAnsi="Georgia" w:cs="Times New Roman"/>
+          <w:sz w:val="27"/>
+          <w:szCs w:val="27"/>
+          <w:bdr w:val="none" w:sz="0" w:space="0" w:color="auto" w:frame="1"/>
+        </w:rPr>
+        <w:t xml:space="preserve"> CRM</w:t>
       </w:r>
     </w:p>
     <w:p>
@@ -27690,6 +27929,7 @@
         </w:rPr>
         <w:t xml:space="preserve"> </w:t>
       </w:r>
+      <w:proofErr w:type="gramStart"/>
       <w:r>
         <w:rPr>
           <w:rFonts w:ascii="Georgia" w:eastAsia="Times New Roman" w:hAnsi="Georgia" w:cs="Times New Roman" w:hint="cs"/>
@@ -27700,6 +27940,7 @@
         </w:rPr>
         <w:t>CRM(</w:t>
       </w:r>
+      <w:proofErr w:type="gramEnd"/>
       <w:r>
         <w:rPr>
           <w:rFonts w:ascii="Nirmala UI" w:eastAsia="Times New Roman" w:hAnsi="Nirmala UI" w:cs="Nirmala UI" w:hint="cs"/>
@@ -27939,8 +28180,6 @@
         </w:rPr>
         <w:t>?</w:t>
       </w:r>
-      <w:bookmarkStart w:id="0" w:name="_GoBack"/>
-      <w:bookmarkEnd w:id="0"/>
     </w:p>
     <w:p>
       <w:pPr>
@@ -28598,6 +28837,7 @@
         </w:rPr>
         <w:t>“</w:t>
       </w:r>
+      <w:proofErr w:type="spellStart"/>
       <w:r>
         <w:rPr>
           <w:rFonts w:ascii="Georgia" w:eastAsia="Times New Roman" w:hAnsi="Georgia" w:cs="Times New Roman" w:hint="cs"/>
@@ -28606,7 +28846,18 @@
           <w:bdr w:val="none" w:sz="0" w:space="0" w:color="auto" w:frame="1"/>
           <w:lang w:bidi="bn-IN"/>
         </w:rPr>
-        <w:t xml:space="preserve">Saesforce” </w:t>
+        <w:t>Saesforce</w:t>
+      </w:r>
+      <w:proofErr w:type="spellEnd"/>
+      <w:r>
+        <w:rPr>
+          <w:rFonts w:ascii="Georgia" w:eastAsia="Times New Roman" w:hAnsi="Georgia" w:cs="Times New Roman" w:hint="cs"/>
+          <w:sz w:val="27"/>
+          <w:szCs w:val="27"/>
+          <w:bdr w:val="none" w:sz="0" w:space="0" w:color="auto" w:frame="1"/>
+          <w:lang w:bidi="bn-IN"/>
+        </w:rPr>
+        <w:t xml:space="preserve">” </w:t>
       </w:r>
       <w:r>
         <w:rPr>
@@ -29091,6 +29342,7 @@
         </w:rPr>
         <w:t xml:space="preserve">Q3. CRM </w:t>
       </w:r>
+      <w:proofErr w:type="spellStart"/>
       <w:r>
         <w:rPr>
           <w:rFonts w:ascii="Nirmala UI" w:eastAsia="Times New Roman" w:hAnsi="Nirmala UI" w:cs="Nirmala UI"/>
@@ -29100,6 +29352,7 @@
         </w:rPr>
         <w:t>ডাটাবেস</w:t>
       </w:r>
+      <w:proofErr w:type="spellEnd"/>
       <w:r>
         <w:rPr>
           <w:rFonts w:ascii="Georgia" w:eastAsia="Times New Roman" w:hAnsi="Georgia" w:cs="Times New Roman"/>
@@ -29109,6 +29362,7 @@
         </w:rPr>
         <w:t xml:space="preserve"> </w:t>
       </w:r>
+      <w:proofErr w:type="spellStart"/>
       <w:r>
         <w:rPr>
           <w:rFonts w:ascii="Nirmala UI" w:eastAsia="Times New Roman" w:hAnsi="Nirmala UI" w:cs="Nirmala UI"/>
@@ -29118,6 +29372,7 @@
         </w:rPr>
         <w:t>কি</w:t>
       </w:r>
+      <w:proofErr w:type="spellEnd"/>
       <w:r>
         <w:rPr>
           <w:rFonts w:ascii="Georgia" w:eastAsia="Times New Roman" w:hAnsi="Georgia" w:cs="Times New Roman"/>
@@ -29148,6 +29403,7 @@
         </w:rPr>
         <w:t xml:space="preserve">CRM </w:t>
       </w:r>
+      <w:proofErr w:type="spellStart"/>
       <w:r>
         <w:rPr>
           <w:rFonts w:ascii="Nirmala UI" w:eastAsia="Times New Roman" w:hAnsi="Nirmala UI" w:cs="Nirmala UI"/>
@@ -29157,6 +29413,7 @@
         </w:rPr>
         <w:t>ডাটাবেস</w:t>
       </w:r>
+      <w:proofErr w:type="spellEnd"/>
       <w:r>
         <w:rPr>
           <w:rFonts w:ascii="Georgia" w:eastAsia="Times New Roman" w:hAnsi="Georgia" w:cs="Times New Roman"/>
@@ -29166,6 +29423,7 @@
         </w:rPr>
         <w:t xml:space="preserve"> </w:t>
       </w:r>
+      <w:proofErr w:type="spellStart"/>
       <w:r>
         <w:rPr>
           <w:rFonts w:ascii="Nirmala UI" w:eastAsia="Times New Roman" w:hAnsi="Nirmala UI" w:cs="Nirmala UI"/>
@@ -29175,6 +29433,7 @@
         </w:rPr>
         <w:t>বলতে</w:t>
       </w:r>
+      <w:proofErr w:type="spellEnd"/>
       <w:r>
         <w:rPr>
           <w:rFonts w:ascii="Georgia" w:eastAsia="Times New Roman" w:hAnsi="Georgia" w:cs="Times New Roman"/>
@@ -29184,6 +29443,7 @@
         </w:rPr>
         <w:t xml:space="preserve"> Customer </w:t>
       </w:r>
+      <w:proofErr w:type="spellStart"/>
       <w:r>
         <w:rPr>
           <w:rFonts w:ascii="Nirmala UI" w:eastAsia="Times New Roman" w:hAnsi="Nirmala UI" w:cs="Nirmala UI"/>
@@ -29193,6 +29453,7 @@
         </w:rPr>
         <w:t>দের</w:t>
       </w:r>
+      <w:proofErr w:type="spellEnd"/>
       <w:r>
         <w:rPr>
           <w:rFonts w:ascii="Georgia" w:eastAsia="Times New Roman" w:hAnsi="Georgia" w:cs="Times New Roman"/>
@@ -29202,6 +29463,7 @@
         </w:rPr>
         <w:t xml:space="preserve"> </w:t>
       </w:r>
+      <w:proofErr w:type="spellStart"/>
       <w:r>
         <w:rPr>
           <w:rFonts w:ascii="Nirmala UI" w:eastAsia="Times New Roman" w:hAnsi="Nirmala UI" w:cs="Nirmala UI"/>
@@ -29211,6 +29473,7 @@
         </w:rPr>
         <w:t>নাম</w:t>
       </w:r>
+      <w:proofErr w:type="spellEnd"/>
       <w:r>
         <w:rPr>
           <w:rFonts w:ascii="Georgia" w:eastAsia="Times New Roman" w:hAnsi="Georgia" w:cs="Times New Roman"/>
@@ -29220,6 +29483,7 @@
         </w:rPr>
         <w:t xml:space="preserve">, </w:t>
       </w:r>
+      <w:proofErr w:type="spellStart"/>
       <w:r>
         <w:rPr>
           <w:rFonts w:ascii="Nirmala UI" w:eastAsia="Times New Roman" w:hAnsi="Nirmala UI" w:cs="Nirmala UI"/>
@@ -29229,6 +29493,7 @@
         </w:rPr>
         <w:t>ঠিকানা</w:t>
       </w:r>
+      <w:proofErr w:type="spellEnd"/>
       <w:r>
         <w:rPr>
           <w:rFonts w:ascii="Georgia" w:eastAsia="Times New Roman" w:hAnsi="Georgia" w:cs="Times New Roman"/>
@@ -29238,6 +29503,7 @@
         </w:rPr>
         <w:t xml:space="preserve">, </w:t>
       </w:r>
+      <w:proofErr w:type="spellStart"/>
       <w:r>
         <w:rPr>
           <w:rFonts w:ascii="Nirmala UI" w:eastAsia="Times New Roman" w:hAnsi="Nirmala UI" w:cs="Nirmala UI"/>
@@ -29247,6 +29513,7 @@
         </w:rPr>
         <w:t>যোগাযোগের</w:t>
       </w:r>
+      <w:proofErr w:type="spellEnd"/>
       <w:r>
         <w:rPr>
           <w:rFonts w:ascii="Georgia" w:eastAsia="Times New Roman" w:hAnsi="Georgia" w:cs="Times New Roman"/>
@@ -29256,6 +29523,8 @@
         </w:rPr>
         <w:t xml:space="preserve"> </w:t>
       </w:r>
+      <w:proofErr w:type="spellStart"/>
+      <w:proofErr w:type="gramStart"/>
       <w:r>
         <w:rPr>
           <w:rFonts w:ascii="Nirmala UI" w:eastAsia="Times New Roman" w:hAnsi="Nirmala UI" w:cs="Nirmala UI"/>
@@ -29265,6 +29534,7 @@
         </w:rPr>
         <w:t>সমস্ত</w:t>
       </w:r>
+      <w:proofErr w:type="spellEnd"/>
       <w:r>
         <w:rPr>
           <w:rFonts w:ascii="Georgia" w:eastAsia="Times New Roman" w:hAnsi="Georgia" w:cs="Georgia"/>
@@ -29283,6 +29553,7 @@
         </w:rPr>
         <w:t xml:space="preserve"> </w:t>
       </w:r>
+      <w:proofErr w:type="spellStart"/>
       <w:r>
         <w:rPr>
           <w:rFonts w:ascii="Nirmala UI" w:eastAsia="Times New Roman" w:hAnsi="Nirmala UI" w:cs="Nirmala UI"/>
@@ -29292,6 +29563,7 @@
         </w:rPr>
         <w:t>নম্বর</w:t>
       </w:r>
+      <w:proofErr w:type="gramEnd"/>
       <w:r>
         <w:rPr>
           <w:rFonts w:ascii="Georgia" w:eastAsia="Times New Roman" w:hAnsi="Georgia" w:cs="Times New Roman"/>
@@ -29310,6 +29582,7 @@
         </w:rPr>
         <w:t>তাদের</w:t>
       </w:r>
+      <w:proofErr w:type="spellEnd"/>
       <w:r>
         <w:rPr>
           <w:rFonts w:ascii="Georgia" w:eastAsia="Times New Roman" w:hAnsi="Georgia" w:cs="Times New Roman"/>
@@ -29319,6 +29592,7 @@
         </w:rPr>
         <w:t xml:space="preserve"> </w:t>
       </w:r>
+      <w:proofErr w:type="spellStart"/>
       <w:r>
         <w:rPr>
           <w:rFonts w:ascii="Nirmala UI" w:eastAsia="Times New Roman" w:hAnsi="Nirmala UI" w:cs="Nirmala UI"/>
@@ -29346,6 +29620,7 @@
         </w:rPr>
         <w:t>পছন্দ</w:t>
       </w:r>
+      <w:proofErr w:type="spellEnd"/>
       <w:r>
         <w:rPr>
           <w:rFonts w:ascii="Georgia" w:eastAsia="Times New Roman" w:hAnsi="Georgia" w:cs="Times New Roman"/>
@@ -29355,6 +29630,7 @@
         </w:rPr>
         <w:t xml:space="preserve">, </w:t>
       </w:r>
+      <w:proofErr w:type="spellStart"/>
       <w:r>
         <w:rPr>
           <w:rFonts w:ascii="Nirmala UI" w:eastAsia="Times New Roman" w:hAnsi="Nirmala UI" w:cs="Nirmala UI"/>
@@ -29364,6 +29640,7 @@
         </w:rPr>
         <w:t>আগ্রহ</w:t>
       </w:r>
+      <w:proofErr w:type="spellEnd"/>
       <w:r>
         <w:rPr>
           <w:rFonts w:ascii="Georgia" w:eastAsia="Times New Roman" w:hAnsi="Georgia" w:cs="Times New Roman"/>
@@ -29373,6 +29650,7 @@
         </w:rPr>
         <w:t xml:space="preserve"> </w:t>
       </w:r>
+      <w:proofErr w:type="spellStart"/>
       <w:r>
         <w:rPr>
           <w:rFonts w:ascii="Nirmala UI" w:eastAsia="Times New Roman" w:hAnsi="Nirmala UI" w:cs="Nirmala UI"/>
@@ -29382,6 +29660,7 @@
         </w:rPr>
         <w:t>ইত্যাদি</w:t>
       </w:r>
+      <w:proofErr w:type="spellEnd"/>
       <w:r>
         <w:rPr>
           <w:rFonts w:ascii="Georgia" w:eastAsia="Times New Roman" w:hAnsi="Georgia" w:cs="Times New Roman"/>
@@ -29391,6 +29670,7 @@
         </w:rPr>
         <w:t xml:space="preserve"> </w:t>
       </w:r>
+      <w:proofErr w:type="spellStart"/>
       <w:r>
         <w:rPr>
           <w:rFonts w:ascii="Nirmala UI" w:eastAsia="Times New Roman" w:hAnsi="Nirmala UI" w:cs="Nirmala UI"/>
@@ -29400,6 +29680,7 @@
         </w:rPr>
         <w:t>সব</w:t>
       </w:r>
+      <w:proofErr w:type="spellEnd"/>
       <w:r>
         <w:rPr>
           <w:rFonts w:ascii="Georgia" w:eastAsia="Times New Roman" w:hAnsi="Georgia" w:cs="Times New Roman"/>
@@ -29409,6 +29690,7 @@
         </w:rPr>
         <w:t xml:space="preserve"> </w:t>
       </w:r>
+      <w:proofErr w:type="spellStart"/>
       <w:r>
         <w:rPr>
           <w:rFonts w:ascii="Nirmala UI" w:eastAsia="Times New Roman" w:hAnsi="Nirmala UI" w:cs="Nirmala UI"/>
@@ -29418,6 +29700,7 @@
         </w:rPr>
         <w:t>তথ্য</w:t>
       </w:r>
+      <w:proofErr w:type="spellEnd"/>
       <w:r>
         <w:rPr>
           <w:rFonts w:ascii="Georgia" w:eastAsia="Times New Roman" w:hAnsi="Georgia" w:cs="Georgia"/>
@@ -29427,6 +29710,7 @@
         </w:rPr>
         <w:t> </w:t>
       </w:r>
+      <w:proofErr w:type="spellStart"/>
       <w:r>
         <w:rPr>
           <w:rFonts w:ascii="Nirmala UI" w:eastAsia="Times New Roman" w:hAnsi="Nirmala UI" w:cs="Nirmala UI"/>
@@ -29436,6 +29720,7 @@
         </w:rPr>
         <w:t>গুলিকে</w:t>
       </w:r>
+      <w:proofErr w:type="spellEnd"/>
       <w:r>
         <w:rPr>
           <w:rFonts w:ascii="Georgia" w:eastAsia="Times New Roman" w:hAnsi="Georgia" w:cs="Times New Roman"/>
@@ -29443,8 +29728,29 @@
           <w:szCs w:val="27"/>
           <w:bdr w:val="none" w:sz="0" w:space="0" w:color="auto" w:frame="1"/>
         </w:rPr>
-        <w:t xml:space="preserve"> CRM Databese </w:t>
-      </w:r>
+        <w:t xml:space="preserve"> CRM </w:t>
+      </w:r>
+      <w:proofErr w:type="spellStart"/>
+      <w:r>
+        <w:rPr>
+          <w:rFonts w:ascii="Georgia" w:eastAsia="Times New Roman" w:hAnsi="Georgia" w:cs="Times New Roman"/>
+          <w:sz w:val="27"/>
+          <w:szCs w:val="27"/>
+          <w:bdr w:val="none" w:sz="0" w:space="0" w:color="auto" w:frame="1"/>
+        </w:rPr>
+        <w:t>Databese</w:t>
+      </w:r>
+      <w:proofErr w:type="spellEnd"/>
+      <w:r>
+        <w:rPr>
+          <w:rFonts w:ascii="Georgia" w:eastAsia="Times New Roman" w:hAnsi="Georgia" w:cs="Times New Roman"/>
+          <w:sz w:val="27"/>
+          <w:szCs w:val="27"/>
+          <w:bdr w:val="none" w:sz="0" w:space="0" w:color="auto" w:frame="1"/>
+        </w:rPr>
+        <w:t xml:space="preserve"> </w:t>
+      </w:r>
+      <w:proofErr w:type="spellStart"/>
       <w:r>
         <w:rPr>
           <w:rFonts w:ascii="Nirmala UI" w:eastAsia="Times New Roman" w:hAnsi="Nirmala UI" w:cs="Nirmala UI"/>
@@ -29452,7 +29758,17 @@
           <w:szCs w:val="27"/>
           <w:bdr w:val="none" w:sz="0" w:space="0" w:color="auto" w:frame="1"/>
         </w:rPr>
-        <w:t>বলে।</w:t>
+        <w:t>বলে</w:t>
+      </w:r>
+      <w:proofErr w:type="spellEnd"/>
+      <w:r>
+        <w:rPr>
+          <w:rFonts w:ascii="Nirmala UI" w:eastAsia="Times New Roman" w:hAnsi="Nirmala UI" w:cs="Nirmala UI"/>
+          <w:sz w:val="27"/>
+          <w:szCs w:val="27"/>
+          <w:bdr w:val="none" w:sz="0" w:space="0" w:color="auto" w:frame="1"/>
+        </w:rPr>
+        <w:t>।</w:t>
       </w:r>
     </w:p>
     <w:p/>

</xml_diff>